<commit_message>
Biological background raw text: Outer and Middle Ear
</commit_message>
<xml_diff>
--- a/text/raw/introduction.docx
+++ b/text/raw/introduction.docx
@@ -179,13 +179,25 @@
         <w:t>y</w:t>
       </w:r>
       <w:r>
-        <w:t xml:space="preserve">our ears in a form of a sound wave and then goes through a variety of physical, biological and psychoacoustical processes to the brain. Despite all these sounds </w:t>
+        <w:t xml:space="preserve">our ears in a form of a sound wave and then goes through </w:t>
+      </w:r>
+      <w:r>
+        <w:t>different</w:t>
+      </w:r>
+      <w:r>
+        <w:t xml:space="preserve"> physical, biological and psychoacoustical processes to the brain. Despite all these sounds </w:t>
       </w:r>
       <w:r>
         <w:t xml:space="preserve">from different sources are </w:t>
       </w:r>
       <w:r>
-        <w:t xml:space="preserve">mixed on the way to your ears, your brain can segregate one (or several) of them. You can focus your hearing on these “target” sounds and separate them from this complex mixture, </w:t>
+        <w:t xml:space="preserve">mixed on the way to your ears, your brain can segregate one (or several) of them. You can focus your hearing on these “target” sound and separate </w:t>
+      </w:r>
+      <w:r>
+        <w:t>it</w:t>
+      </w:r>
+      <w:r>
+        <w:t xml:space="preserve"> from this complex mixture, </w:t>
       </w:r>
       <w:r>
         <w:t xml:space="preserve">leaving other sounds in the background. </w:t>
@@ -206,7 +218,7 @@
         <w:t>integrating separate sounds into meaningful streams (</w:t>
       </w:r>
       <w:r>
-        <w:t>so called “auditory objects”</w:t>
+        <w:t>“auditory objects”</w:t>
       </w:r>
       <w:r>
         <w:t>) --</w:t>
@@ -292,10 +304,16 @@
         <w:t>make a brief introduction</w:t>
       </w:r>
       <w:r>
-        <w:t xml:space="preserve"> to the underlying physical and biological processe</w:t>
+        <w:t xml:space="preserve"> to the underlying physic</w:t>
       </w:r>
       <w:r>
         <w:t>s</w:t>
+      </w:r>
+      <w:r>
+        <w:t xml:space="preserve"> and biolog</w:t>
+      </w:r>
+      <w:r>
+        <w:t>y</w:t>
       </w:r>
       <w:r>
         <w:t>.</w:t>

</xml_diff>